<commit_message>
laporan pdf dan readme -hadyan
</commit_message>
<xml_diff>
--- a/02_Hadyan_211112533.docx
+++ b/02_Hadyan_211112533.docx
@@ -15,128 +15,23 @@
       <w:r>
         <w:rPr>
           <w:rFonts w:ascii="Times New Roman" w:hAnsi="Times New Roman" w:cs="Times New Roman"/>
-          <w:sz w:val="28"/>
-          <w:szCs w:val="28"/>
-          <w:lang w:val="en-US"/>
-        </w:rPr>
-        <w:t>Laporan</w:t>
-      </w:r>
-      <w:r>
-        <w:rPr>
-          <w:rFonts w:ascii="Times New Roman" w:hAnsi="Times New Roman" w:cs="Times New Roman"/>
-          <w:sz w:val="28"/>
-          <w:szCs w:val="28"/>
-          <w:lang w:val="en-US"/>
-        </w:rPr>
-        <w:t xml:space="preserve"> UAS </w:t>
-      </w:r>
-      <w:proofErr w:type="spellStart"/>
-      <w:r>
-        <w:rPr>
-          <w:rFonts w:ascii="Times New Roman" w:hAnsi="Times New Roman" w:cs="Times New Roman"/>
-          <w:sz w:val="28"/>
-          <w:szCs w:val="28"/>
-          <w:lang w:val="en-US"/>
-        </w:rPr>
-        <w:t>Proyek</w:t>
-      </w:r>
-      <w:proofErr w:type="spellEnd"/>
-      <w:r>
-        <w:rPr>
-          <w:rFonts w:ascii="Times New Roman" w:hAnsi="Times New Roman" w:cs="Times New Roman"/>
-          <w:sz w:val="28"/>
-          <w:szCs w:val="28"/>
-          <w:lang w:val="en-US"/>
-        </w:rPr>
-        <w:t xml:space="preserve"> </w:t>
-      </w:r>
-      <w:proofErr w:type="spellStart"/>
-      <w:r>
-        <w:rPr>
-          <w:rFonts w:ascii="Times New Roman" w:hAnsi="Times New Roman" w:cs="Times New Roman"/>
-          <w:sz w:val="28"/>
-          <w:szCs w:val="28"/>
-          <w:lang w:val="en-US"/>
-        </w:rPr>
-        <w:t>Pengembangan</w:t>
-      </w:r>
-      <w:proofErr w:type="spellEnd"/>
-      <w:r>
-        <w:rPr>
-          <w:rFonts w:ascii="Times New Roman" w:hAnsi="Times New Roman" w:cs="Times New Roman"/>
-          <w:sz w:val="28"/>
-          <w:szCs w:val="28"/>
-          <w:lang w:val="en-US"/>
-        </w:rPr>
-        <w:t xml:space="preserve"> Aplikasi Mobile Front-End</w:t>
-      </w:r>
-    </w:p>
-    <w:p>
-      <w:pPr>
-        <w:jc w:val="center"/>
-        <w:rPr>
-          <w:rFonts w:ascii="Times New Roman" w:hAnsi="Times New Roman" w:cs="Times New Roman"/>
-          <w:sz w:val="28"/>
-          <w:szCs w:val="28"/>
-          <w:lang w:val="en-US"/>
-        </w:rPr>
-      </w:pPr>
-    </w:p>
-    <w:p>
-      <w:pPr>
-        <w:jc w:val="center"/>
-        <w:rPr>
-          <w:rFonts w:ascii="Times New Roman" w:hAnsi="Times New Roman" w:cs="Times New Roman"/>
-          <w:sz w:val="28"/>
-          <w:szCs w:val="28"/>
-          <w:lang w:val="en-US"/>
-        </w:rPr>
-      </w:pPr>
-    </w:p>
-    <w:p>
-      <w:pPr>
-        <w:jc w:val="center"/>
-        <w:rPr>
-          <w:rFonts w:ascii="Times New Roman" w:hAnsi="Times New Roman" w:cs="Times New Roman"/>
-          <w:sz w:val="28"/>
-          <w:szCs w:val="28"/>
-          <w:lang w:val="en-US"/>
-        </w:rPr>
-      </w:pPr>
-    </w:p>
-    <w:p>
-      <w:pPr>
-        <w:jc w:val="center"/>
-        <w:rPr>
-          <w:rFonts w:ascii="Times New Roman" w:hAnsi="Times New Roman" w:cs="Times New Roman"/>
-          <w:sz w:val="28"/>
-          <w:szCs w:val="28"/>
-          <w:lang w:val="en-US"/>
-        </w:rPr>
-      </w:pPr>
-    </w:p>
-    <w:p>
-      <w:pPr>
-        <w:jc w:val="center"/>
-        <w:rPr>
-          <w:rFonts w:ascii="Times New Roman" w:hAnsi="Times New Roman" w:cs="Times New Roman"/>
-          <w:sz w:val="28"/>
-          <w:szCs w:val="28"/>
-          <w:lang w:val="en-US"/>
-        </w:rPr>
-      </w:pPr>
-      <w:r>
-        <w:rPr>
-          <w:rFonts w:ascii="Times New Roman" w:hAnsi="Times New Roman" w:cs="Times New Roman"/>
           <w:noProof/>
           <w:sz w:val="24"/>
           <w:szCs w:val="24"/>
         </w:rPr>
         <w:drawing>
-          <wp:inline distT="0" distB="0" distL="0" distR="0" wp14:anchorId="0A525BEF" wp14:editId="149D8A2A">
-            <wp:extent cx="4381169" cy="952258"/>
+          <wp:anchor distT="0" distB="0" distL="114300" distR="114300" simplePos="0" relativeHeight="251699200" behindDoc="0" locked="0" layoutInCell="1" allowOverlap="1" wp14:anchorId="709A0E91" wp14:editId="174FFCEF">
+            <wp:simplePos x="0" y="0"/>
+            <wp:positionH relativeFrom="column">
+              <wp:posOffset>1233308</wp:posOffset>
+            </wp:positionH>
+            <wp:positionV relativeFrom="paragraph">
+              <wp:posOffset>292735</wp:posOffset>
+            </wp:positionV>
+            <wp:extent cx="3562184" cy="3562184"/>
             <wp:effectExtent l="0" t="0" r="635" b="635"/>
-            <wp:docPr id="781916494" name="Picture 1"/>
+            <wp:wrapNone/>
+            <wp:docPr id="1674244910" name="Picture 1"/>
             <wp:cNvGraphicFramePr>
               <a:graphicFrameLocks xmlns:a="http://schemas.openxmlformats.org/drawingml/2006/main" noChangeAspect="1"/>
             </wp:cNvGraphicFramePr>
@@ -150,7 +45,7 @@
                     </pic:cNvPicPr>
                   </pic:nvPicPr>
                   <pic:blipFill>
-                    <a:blip r:embed="rId7">
+                    <a:blip r:embed="rId7" cstate="print">
                       <a:extLst>
                         <a:ext uri="{28A0092B-C50C-407E-A947-70E740481C1C}">
                           <a14:useLocalDpi xmlns:a14="http://schemas.microsoft.com/office/drawing/2010/main" val="0"/>
@@ -165,7 +60,7 @@
                   <pic:spPr bwMode="auto">
                     <a:xfrm>
                       <a:off x="0" y="0"/>
-                      <a:ext cx="4422161" cy="961168"/>
+                      <a:ext cx="3562184" cy="3562184"/>
                     </a:xfrm>
                     <a:prstGeom prst="rect">
                       <a:avLst/>
@@ -178,8 +73,66 @@
                 </pic:pic>
               </a:graphicData>
             </a:graphic>
-          </wp:inline>
+          </wp:anchor>
         </w:drawing>
+      </w:r>
+      <w:r>
+        <w:rPr>
+          <w:rFonts w:ascii="Times New Roman" w:hAnsi="Times New Roman" w:cs="Times New Roman"/>
+          <w:sz w:val="28"/>
+          <w:szCs w:val="28"/>
+          <w:lang w:val="en-US"/>
+        </w:rPr>
+        <w:t>Laporan</w:t>
+      </w:r>
+      <w:r>
+        <w:rPr>
+          <w:rFonts w:ascii="Times New Roman" w:hAnsi="Times New Roman" w:cs="Times New Roman"/>
+          <w:sz w:val="28"/>
+          <w:szCs w:val="28"/>
+          <w:lang w:val="en-US"/>
+        </w:rPr>
+        <w:t xml:space="preserve"> UAS </w:t>
+      </w:r>
+      <w:proofErr w:type="spellStart"/>
+      <w:r>
+        <w:rPr>
+          <w:rFonts w:ascii="Times New Roman" w:hAnsi="Times New Roman" w:cs="Times New Roman"/>
+          <w:sz w:val="28"/>
+          <w:szCs w:val="28"/>
+          <w:lang w:val="en-US"/>
+        </w:rPr>
+        <w:t>Proyek</w:t>
+      </w:r>
+      <w:proofErr w:type="spellEnd"/>
+      <w:r>
+        <w:rPr>
+          <w:rFonts w:ascii="Times New Roman" w:hAnsi="Times New Roman" w:cs="Times New Roman"/>
+          <w:sz w:val="28"/>
+          <w:szCs w:val="28"/>
+          <w:lang w:val="en-US"/>
+        </w:rPr>
+        <w:t xml:space="preserve"> </w:t>
+      </w:r>
+      <w:proofErr w:type="spellStart"/>
+      <w:r>
+        <w:rPr>
+          <w:rFonts w:ascii="Times New Roman" w:hAnsi="Times New Roman" w:cs="Times New Roman"/>
+          <w:sz w:val="28"/>
+          <w:szCs w:val="28"/>
+          <w:lang w:val="en-US"/>
+        </w:rPr>
+        <w:t>Pengembangan</w:t>
+      </w:r>
+      <w:proofErr w:type="spellEnd"/>
+      <w:r>
+        <w:rPr>
+          <w:rFonts w:ascii="Times New Roman" w:hAnsi="Times New Roman" w:cs="Times New Roman"/>
+          <w:sz w:val="28"/>
+          <w:szCs w:val="28"/>
+          <w:lang w:val="en-US"/>
+        </w:rPr>
+        <w:t xml:space="preserve"> Aplikasi Mobile Front-End</w:t>
       </w:r>
     </w:p>
     <w:p>
@@ -217,7 +170,76 @@
     </w:p>
     <w:p>
       <w:pPr>
-        <w:jc w:val="center"/>
+        <w:rPr>
+          <w:rFonts w:ascii="Times New Roman" w:hAnsi="Times New Roman" w:cs="Times New Roman"/>
+          <w:sz w:val="28"/>
+          <w:szCs w:val="28"/>
+          <w:lang w:val="en-US"/>
+        </w:rPr>
+      </w:pPr>
+    </w:p>
+    <w:p>
+      <w:pPr>
+        <w:rPr>
+          <w:rFonts w:ascii="Times New Roman" w:hAnsi="Times New Roman" w:cs="Times New Roman"/>
+          <w:sz w:val="28"/>
+          <w:szCs w:val="28"/>
+          <w:lang w:val="en-US"/>
+        </w:rPr>
+      </w:pPr>
+    </w:p>
+    <w:p>
+      <w:pPr>
+        <w:rPr>
+          <w:rFonts w:ascii="Times New Roman" w:hAnsi="Times New Roman" w:cs="Times New Roman"/>
+          <w:sz w:val="28"/>
+          <w:szCs w:val="28"/>
+          <w:lang w:val="en-US"/>
+        </w:rPr>
+      </w:pPr>
+    </w:p>
+    <w:p>
+      <w:pPr>
+        <w:rPr>
+          <w:rFonts w:ascii="Times New Roman" w:hAnsi="Times New Roman" w:cs="Times New Roman"/>
+          <w:sz w:val="28"/>
+          <w:szCs w:val="28"/>
+          <w:lang w:val="en-US"/>
+        </w:rPr>
+      </w:pPr>
+    </w:p>
+    <w:p>
+      <w:pPr>
+        <w:rPr>
+          <w:rFonts w:ascii="Times New Roman" w:hAnsi="Times New Roman" w:cs="Times New Roman"/>
+          <w:sz w:val="28"/>
+          <w:szCs w:val="28"/>
+          <w:lang w:val="en-US"/>
+        </w:rPr>
+      </w:pPr>
+    </w:p>
+    <w:p>
+      <w:pPr>
+        <w:rPr>
+          <w:rFonts w:ascii="Times New Roman" w:hAnsi="Times New Roman" w:cs="Times New Roman"/>
+          <w:sz w:val="28"/>
+          <w:szCs w:val="28"/>
+          <w:lang w:val="en-US"/>
+        </w:rPr>
+      </w:pPr>
+    </w:p>
+    <w:p>
+      <w:pPr>
+        <w:rPr>
+          <w:rFonts w:ascii="Times New Roman" w:hAnsi="Times New Roman" w:cs="Times New Roman"/>
+          <w:sz w:val="28"/>
+          <w:szCs w:val="28"/>
+          <w:lang w:val="en-US"/>
+        </w:rPr>
+      </w:pPr>
+    </w:p>
+    <w:p>
+      <w:pPr>
         <w:rPr>
           <w:rFonts w:ascii="Times New Roman" w:hAnsi="Times New Roman" w:cs="Times New Roman"/>
           <w:sz w:val="28"/>
@@ -4142,27 +4164,7 @@
             <w:szCs w:val="24"/>
             <w:lang w:val="en-US"/>
           </w:rPr>
-          <w:t>https://github.com/mhyazid/UA</w:t>
-        </w:r>
-        <w:r>
-          <w:rPr>
-            <w:rStyle w:val="Hyperlink"/>
-            <w:rFonts w:ascii="Times New Roman" w:hAnsi="Times New Roman" w:cs="Times New Roman"/>
-            <w:sz w:val="24"/>
-            <w:szCs w:val="24"/>
-            <w:lang w:val="en-US"/>
-          </w:rPr>
-          <w:t>S</w:t>
-        </w:r>
-        <w:r>
-          <w:rPr>
-            <w:rStyle w:val="Hyperlink"/>
-            <w:rFonts w:ascii="Times New Roman" w:hAnsi="Times New Roman" w:cs="Times New Roman"/>
-            <w:sz w:val="24"/>
-            <w:szCs w:val="24"/>
-            <w:lang w:val="en-US"/>
-          </w:rPr>
-          <w:t>-FE-Mobile-Kelompok-2</w:t>
+          <w:t>https://github.com/mhyazid/UAS-FE-Mobile-Kelompok-2</w:t>
         </w:r>
       </w:hyperlink>
     </w:p>
@@ -4298,27 +4300,7 @@
           <w:szCs w:val="24"/>
           <w:lang w:val="en-US"/>
         </w:rPr>
-        <w:t>https://drive.google.com/file/d/1x</w:t>
-      </w:r>
-      <w:r>
-        <w:rPr>
-          <w:rStyle w:val="Hyperlink"/>
-          <w:rFonts w:ascii="Times New Roman" w:hAnsi="Times New Roman" w:cs="Times New Roman"/>
-          <w:sz w:val="24"/>
-          <w:szCs w:val="24"/>
-          <w:lang w:val="en-US"/>
-        </w:rPr>
-        <w:t>F</w:t>
-      </w:r>
-      <w:r>
-        <w:rPr>
-          <w:rStyle w:val="Hyperlink"/>
-          <w:rFonts w:ascii="Times New Roman" w:hAnsi="Times New Roman" w:cs="Times New Roman"/>
-          <w:sz w:val="24"/>
-          <w:szCs w:val="24"/>
-          <w:lang w:val="en-US"/>
-        </w:rPr>
-        <w:t>6qdZnAExeBrcNdIXYhOVXON9GYU-mn/view?usp=sharing</w:t>
+        <w:t>https://drive.google.com/file/d/1xF6qdZnAExeBrcNdIXYhOVXON9GYU-mn/view?usp=sharing</w:t>
       </w:r>
     </w:p>
     <w:p>
@@ -7862,14 +7844,7 @@
                                 <w:rFonts w:ascii="Times New Roman" w:hAnsi="Times New Roman" w:cs="Times New Roman"/>
                                 <w:lang w:val="en-US"/>
                               </w:rPr>
-                              <w:t xml:space="preserve">Floating action </w:t>
-                            </w:r>
-                            <w:r>
-                              <w:rPr>
-                                <w:rFonts w:ascii="Times New Roman" w:hAnsi="Times New Roman" w:cs="Times New Roman"/>
-                                <w:lang w:val="en-US"/>
-                              </w:rPr>
-                              <w:t xml:space="preserve">Button </w:t>
+                              <w:t xml:space="preserve">Floating action Button </w:t>
                             </w:r>
                             <w:proofErr w:type="spellStart"/>
                             <w:r>
@@ -8938,14 +8913,7 @@
                           <w:rFonts w:ascii="Times New Roman" w:hAnsi="Times New Roman" w:cs="Times New Roman"/>
                           <w:lang w:val="en-US"/>
                         </w:rPr>
-                        <w:t xml:space="preserve">Floating action </w:t>
-                      </w:r>
-                      <w:r>
-                        <w:rPr>
-                          <w:rFonts w:ascii="Times New Roman" w:hAnsi="Times New Roman" w:cs="Times New Roman"/>
-                          <w:lang w:val="en-US"/>
-                        </w:rPr>
-                        <w:t xml:space="preserve">Button </w:t>
+                        <w:t xml:space="preserve">Floating action Button </w:t>
                       </w:r>
                       <w:proofErr w:type="spellStart"/>
                       <w:r>
@@ -17623,17 +17591,7 @@
                                 <w:u w:val="none"/>
                                 <w:lang w:val="en-US"/>
                               </w:rPr>
-                              <w:t xml:space="preserve"> screen </w:t>
-                            </w:r>
-                            <w:r>
-                              <w:rPr>
-                                <w:rStyle w:val="Hyperlink"/>
-                                <w:rFonts w:ascii="Times New Roman" w:hAnsi="Times New Roman" w:cs="Times New Roman"/>
-                                <w:color w:val="auto"/>
-                                <w:u w:val="none"/>
-                                <w:lang w:val="en-US"/>
-                              </w:rPr>
-                              <w:t xml:space="preserve">Trash for trash / Trash for cash dimana pada </w:t>
+                              <w:t xml:space="preserve"> screen Trash for trash / Trash for cash dimana pada </w:t>
                             </w:r>
                             <w:proofErr w:type="spellStart"/>
                             <w:r>
@@ -18686,17 +18644,7 @@
                           <w:u w:val="none"/>
                           <w:lang w:val="en-US"/>
                         </w:rPr>
-                        <w:t xml:space="preserve"> screen </w:t>
-                      </w:r>
-                      <w:r>
-                        <w:rPr>
-                          <w:rStyle w:val="Hyperlink"/>
-                          <w:rFonts w:ascii="Times New Roman" w:hAnsi="Times New Roman" w:cs="Times New Roman"/>
-                          <w:color w:val="auto"/>
-                          <w:u w:val="none"/>
-                          <w:lang w:val="en-US"/>
-                        </w:rPr>
-                        <w:t xml:space="preserve">Trash for trash / Trash for cash dimana pada </w:t>
+                        <w:t xml:space="preserve"> screen Trash for trash / Trash for cash dimana pada </w:t>
                       </w:r>
                       <w:proofErr w:type="spellStart"/>
                       <w:r>
@@ -20618,14 +20566,7 @@
                                 <w:rFonts w:ascii="Times New Roman" w:hAnsi="Times New Roman" w:cs="Times New Roman"/>
                                 <w:lang w:val="en-US"/>
                               </w:rPr>
-                              <w:t xml:space="preserve"> icon</w:t>
-                            </w:r>
-                            <w:r>
-                              <w:rPr>
-                                <w:rFonts w:ascii="Times New Roman" w:hAnsi="Times New Roman" w:cs="Times New Roman"/>
-                                <w:lang w:val="en-US"/>
-                              </w:rPr>
-                              <w:t xml:space="preserve"> location</w:t>
+                              <w:t xml:space="preserve"> icon location</w:t>
                             </w:r>
                           </w:p>
                         </w:txbxContent>
@@ -21511,14 +21452,7 @@
                           <w:rFonts w:ascii="Times New Roman" w:hAnsi="Times New Roman" w:cs="Times New Roman"/>
                           <w:lang w:val="en-US"/>
                         </w:rPr>
-                        <w:t xml:space="preserve"> icon</w:t>
-                      </w:r>
-                      <w:r>
-                        <w:rPr>
-                          <w:rFonts w:ascii="Times New Roman" w:hAnsi="Times New Roman" w:cs="Times New Roman"/>
-                          <w:lang w:val="en-US"/>
-                        </w:rPr>
-                        <w:t xml:space="preserve"> location</w:t>
+                        <w:t xml:space="preserve"> icon location</w:t>
                       </w:r>
                     </w:p>
                   </w:txbxContent>

</xml_diff>